<commit_message>
Updated O3 MPC in User's guide
</commit_message>
<xml_diff>
--- a/help/DELTA_UserGuide_V3_1.docx
+++ b/help/DELTA_UserGuide_V3_1.docx
@@ -156,19 +156,19 @@
           <w:szCs w:val="36"/>
           <w:lang w:val="en-GB"/>
         </w:rPr>
-        <w:t>P. Thunis, A. Pederzoli, E. Georgievia,</w:t>
-      </w:r>
-    </w:p>
-    <w:p>
-      <w:pPr>
-        <w:jc w:val="center"/>
+        <w:t xml:space="preserve">P. </w:t>
+      </w:r>
+      <w:proofErr w:type="spellStart"/>
+      <w:r>
         <w:rPr>
           <w:b/>
           <w:sz w:val="36"/>
           <w:szCs w:val="36"/>
           <w:lang w:val="en-GB"/>
         </w:rPr>
-      </w:pPr>
+        <w:t>Thunis</w:t>
+      </w:r>
+      <w:proofErr w:type="spellEnd"/>
       <w:r>
         <w:rPr>
           <w:b/>
@@ -176,8 +176,99 @@
           <w:szCs w:val="36"/>
           <w:lang w:val="en-GB"/>
         </w:rPr>
-        <w:t>C. Cuvelier, D. Pernigotti</w:t>
-      </w:r>
+        <w:t xml:space="preserve">, A. </w:t>
+      </w:r>
+      <w:proofErr w:type="spellStart"/>
+      <w:r>
+        <w:rPr>
+          <w:b/>
+          <w:sz w:val="36"/>
+          <w:szCs w:val="36"/>
+          <w:lang w:val="en-GB"/>
+        </w:rPr>
+        <w:t>Pederzoli</w:t>
+      </w:r>
+      <w:proofErr w:type="spellEnd"/>
+      <w:r>
+        <w:rPr>
+          <w:b/>
+          <w:sz w:val="36"/>
+          <w:szCs w:val="36"/>
+          <w:lang w:val="en-GB"/>
+        </w:rPr>
+        <w:t xml:space="preserve">, E. </w:t>
+      </w:r>
+      <w:proofErr w:type="spellStart"/>
+      <w:r>
+        <w:rPr>
+          <w:b/>
+          <w:sz w:val="36"/>
+          <w:szCs w:val="36"/>
+          <w:lang w:val="en-GB"/>
+        </w:rPr>
+        <w:t>Georgievia</w:t>
+      </w:r>
+      <w:proofErr w:type="spellEnd"/>
+      <w:r>
+        <w:rPr>
+          <w:b/>
+          <w:sz w:val="36"/>
+          <w:szCs w:val="36"/>
+          <w:lang w:val="en-GB"/>
+        </w:rPr>
+        <w:t>,</w:t>
+      </w:r>
+    </w:p>
+    <w:p>
+      <w:pPr>
+        <w:jc w:val="center"/>
+        <w:rPr>
+          <w:b/>
+          <w:sz w:val="36"/>
+          <w:szCs w:val="36"/>
+          <w:lang w:val="en-GB"/>
+        </w:rPr>
+      </w:pPr>
+      <w:r>
+        <w:rPr>
+          <w:b/>
+          <w:sz w:val="36"/>
+          <w:szCs w:val="36"/>
+          <w:lang w:val="en-GB"/>
+        </w:rPr>
+        <w:t xml:space="preserve">C. </w:t>
+      </w:r>
+      <w:proofErr w:type="spellStart"/>
+      <w:r>
+        <w:rPr>
+          <w:b/>
+          <w:sz w:val="36"/>
+          <w:szCs w:val="36"/>
+          <w:lang w:val="en-GB"/>
+        </w:rPr>
+        <w:t>Cuvelier</w:t>
+      </w:r>
+      <w:proofErr w:type="spellEnd"/>
+      <w:r>
+        <w:rPr>
+          <w:b/>
+          <w:sz w:val="36"/>
+          <w:szCs w:val="36"/>
+          <w:lang w:val="en-GB"/>
+        </w:rPr>
+        <w:t xml:space="preserve">, D. </w:t>
+      </w:r>
+      <w:proofErr w:type="spellStart"/>
+      <w:r>
+        <w:rPr>
+          <w:b/>
+          <w:sz w:val="36"/>
+          <w:szCs w:val="36"/>
+          <w:lang w:val="en-GB"/>
+        </w:rPr>
+        <w:t>Pernigotti</w:t>
+      </w:r>
+      <w:proofErr w:type="spellEnd"/>
     </w:p>
     <w:p>
       <w:pPr>
@@ -281,7 +372,7 @@
           <w:noProof/>
           <w:lang w:val="en-GB"/>
         </w:rPr>
-        <w:t>30 November 2012</w:t>
+        <w:t>03 December 2012</w:t>
       </w:r>
       <w:r>
         <w:rPr>
@@ -5436,13 +5527,55 @@
         <w:rPr>
           <w:lang w:val="en-GB"/>
         </w:rPr>
-        <w:t xml:space="preserve"> is an IDL-based evaluation software which </w:t>
-      </w:r>
-      <w:r>
-        <w:rPr>
-          <w:lang w:val="en-GB"/>
-        </w:rPr>
-        <w:t>includes the main assets of the EuroDelta, CityDelta, and POMI tools</w:t>
+        <w:t xml:space="preserve"> is </w:t>
+      </w:r>
+      <w:proofErr w:type="gramStart"/>
+      <w:r>
+        <w:rPr>
+          <w:lang w:val="en-GB"/>
+        </w:rPr>
+        <w:t>an IDL</w:t>
+      </w:r>
+      <w:proofErr w:type="gramEnd"/>
+      <w:r>
+        <w:rPr>
+          <w:lang w:val="en-GB"/>
+        </w:rPr>
+        <w:t xml:space="preserve">-based evaluation software which </w:t>
+      </w:r>
+      <w:r>
+        <w:rPr>
+          <w:lang w:val="en-GB"/>
+        </w:rPr>
+        <w:t xml:space="preserve">includes the main assets of the </w:t>
+      </w:r>
+      <w:proofErr w:type="spellStart"/>
+      <w:r>
+        <w:rPr>
+          <w:lang w:val="en-GB"/>
+        </w:rPr>
+        <w:t>EuroDelta</w:t>
+      </w:r>
+      <w:proofErr w:type="spellEnd"/>
+      <w:r>
+        <w:rPr>
+          <w:lang w:val="en-GB"/>
+        </w:rPr>
+        <w:t xml:space="preserve">, </w:t>
+      </w:r>
+      <w:proofErr w:type="spellStart"/>
+      <w:r>
+        <w:rPr>
+          <w:lang w:val="en-GB"/>
+        </w:rPr>
+        <w:t>CityDelta</w:t>
+      </w:r>
+      <w:proofErr w:type="spellEnd"/>
+      <w:r>
+        <w:rPr>
+          <w:lang w:val="en-GB"/>
+        </w:rPr>
+        <w:t>, and POMI tools</w:t>
       </w:r>
       <w:r>
         <w:rPr>
@@ -5454,13 +5587,41 @@
         <w:rPr>
           <w:lang w:val="en-GB"/>
         </w:rPr>
-        <w:t xml:space="preserve">(Cuvelier </w:t>
-      </w:r>
-      <w:r>
-        <w:rPr>
-          <w:lang w:val="en-GB"/>
-        </w:rPr>
-        <w:t>et al. 2007; Thunis et al. 2007</w:t>
+        <w:t>(</w:t>
+      </w:r>
+      <w:proofErr w:type="spellStart"/>
+      <w:r>
+        <w:rPr>
+          <w:lang w:val="en-GB"/>
+        </w:rPr>
+        <w:t>Cuvelier</w:t>
+      </w:r>
+      <w:proofErr w:type="spellEnd"/>
+      <w:r>
+        <w:rPr>
+          <w:lang w:val="en-GB"/>
+        </w:rPr>
+        <w:t xml:space="preserve"> </w:t>
+      </w:r>
+      <w:r>
+        <w:rPr>
+          <w:lang w:val="en-GB"/>
+        </w:rPr>
+        <w:t xml:space="preserve">et al. 2007; </w:t>
+      </w:r>
+      <w:proofErr w:type="spellStart"/>
+      <w:r>
+        <w:rPr>
+          <w:lang w:val="en-GB"/>
+        </w:rPr>
+        <w:t>Thunis</w:t>
+      </w:r>
+      <w:proofErr w:type="spellEnd"/>
+      <w:r>
+        <w:rPr>
+          <w:lang w:val="en-GB"/>
+        </w:rPr>
+        <w:t xml:space="preserve"> et al. 2007</w:t>
       </w:r>
       <w:r>
         <w:rPr>
@@ -5608,7 +5769,55 @@
           <w:i/>
           <w:iCs/>
         </w:rPr>
-        <w:t>Performance criteria to evaluate air quality modeling applications, P. Thunis, A. Pederzoli, D. Pernigotti. Atmospheric Environment, Volume 59, November 2012, Pages 476-482</w:t>
+        <w:t xml:space="preserve">Performance criteria to evaluate air quality modeling applications, P. </w:t>
+      </w:r>
+      <w:proofErr w:type="spellStart"/>
+      <w:r>
+        <w:rPr>
+          <w:i/>
+          <w:iCs/>
+        </w:rPr>
+        <w:t>Thunis</w:t>
+      </w:r>
+      <w:proofErr w:type="spellEnd"/>
+      <w:r>
+        <w:rPr>
+          <w:i/>
+          <w:iCs/>
+        </w:rPr>
+        <w:t xml:space="preserve">, A. </w:t>
+      </w:r>
+      <w:proofErr w:type="spellStart"/>
+      <w:r>
+        <w:rPr>
+          <w:i/>
+          <w:iCs/>
+        </w:rPr>
+        <w:t>Pederzoli</w:t>
+      </w:r>
+      <w:proofErr w:type="spellEnd"/>
+      <w:r>
+        <w:rPr>
+          <w:i/>
+          <w:iCs/>
+        </w:rPr>
+        <w:t xml:space="preserve">, D. </w:t>
+      </w:r>
+      <w:proofErr w:type="spellStart"/>
+      <w:r>
+        <w:rPr>
+          <w:i/>
+          <w:iCs/>
+        </w:rPr>
+        <w:t>Pernigotti</w:t>
+      </w:r>
+      <w:proofErr w:type="spellEnd"/>
+      <w:r>
+        <w:rPr>
+          <w:i/>
+          <w:iCs/>
+        </w:rPr>
+        <w:t>. Atmospheric Environment, Volume 59, November 2012, Pages 476-482</w:t>
       </w:r>
       <w:r>
         <w:rPr>
@@ -5674,8 +5883,9 @@
           <w:sz w:val="24"/>
           <w:szCs w:val="24"/>
         </w:rPr>
-        <w:t>Model quality objectives based on measurement uncertainty: Part 1: Ozone, P. Thunis, D. Pernigotti and M. Gerboles, 2012, (document available on DELTA web site)</w:t>
-      </w:r>
+        <w:t xml:space="preserve">Model quality objectives based on measurement uncertainty: Part 1: Ozone, P. </w:t>
+      </w:r>
+      <w:proofErr w:type="spellStart"/>
       <w:r>
         <w:rPr>
           <w:rFonts w:ascii="Times New Roman" w:hAnsi="Times New Roman"/>
@@ -5684,6 +5894,71 @@
           <w:sz w:val="24"/>
           <w:szCs w:val="24"/>
         </w:rPr>
+        <w:t>Thunis</w:t>
+      </w:r>
+      <w:proofErr w:type="spellEnd"/>
+      <w:r>
+        <w:rPr>
+          <w:rFonts w:ascii="Times New Roman" w:hAnsi="Times New Roman"/>
+          <w:i/>
+          <w:iCs/>
+          <w:sz w:val="24"/>
+          <w:szCs w:val="24"/>
+        </w:rPr>
+        <w:t xml:space="preserve">, D. </w:t>
+      </w:r>
+      <w:proofErr w:type="spellStart"/>
+      <w:r>
+        <w:rPr>
+          <w:rFonts w:ascii="Times New Roman" w:hAnsi="Times New Roman"/>
+          <w:i/>
+          <w:iCs/>
+          <w:sz w:val="24"/>
+          <w:szCs w:val="24"/>
+        </w:rPr>
+        <w:t>Pernigotti</w:t>
+      </w:r>
+      <w:proofErr w:type="spellEnd"/>
+      <w:r>
+        <w:rPr>
+          <w:rFonts w:ascii="Times New Roman" w:hAnsi="Times New Roman"/>
+          <w:i/>
+          <w:iCs/>
+          <w:sz w:val="24"/>
+          <w:szCs w:val="24"/>
+        </w:rPr>
+        <w:t xml:space="preserve"> and M. </w:t>
+      </w:r>
+      <w:proofErr w:type="spellStart"/>
+      <w:r>
+        <w:rPr>
+          <w:rFonts w:ascii="Times New Roman" w:hAnsi="Times New Roman"/>
+          <w:i/>
+          <w:iCs/>
+          <w:sz w:val="24"/>
+          <w:szCs w:val="24"/>
+        </w:rPr>
+        <w:t>Gerboles</w:t>
+      </w:r>
+      <w:proofErr w:type="spellEnd"/>
+      <w:r>
+        <w:rPr>
+          <w:rFonts w:ascii="Times New Roman" w:hAnsi="Times New Roman"/>
+          <w:i/>
+          <w:iCs/>
+          <w:sz w:val="24"/>
+          <w:szCs w:val="24"/>
+        </w:rPr>
+        <w:t>, 2012, (document available on DELTA web site)</w:t>
+      </w:r>
+      <w:r>
+        <w:rPr>
+          <w:rFonts w:ascii="Times New Roman" w:hAnsi="Times New Roman"/>
+          <w:i/>
+          <w:iCs/>
+          <w:sz w:val="24"/>
+          <w:szCs w:val="24"/>
+        </w:rPr>
         <w:t xml:space="preserve"> </w:t>
       </w:r>
     </w:p>
@@ -5710,15 +5985,9 @@
           <w:sz w:val="24"/>
           <w:szCs w:val="24"/>
         </w:rPr>
-        <w:t xml:space="preserve">Model quality objectives based on measurement uncertainty: Part II:PM10 and NO2. D. Pernigotti, P. Thunis, M. Gerboles and C. Belis, </w:t>
-      </w:r>
-      <w:r>
-        <w:rPr>
-          <w:i/>
-          <w:iCs/>
-        </w:rPr>
-        <w:t>(</w:t>
-      </w:r>
+        <w:t>Model quality objectives based on measurement uncertainty: Part II</w:t>
+      </w:r>
+      <w:proofErr w:type="gramStart"/>
       <w:r>
         <w:rPr>
           <w:rFonts w:ascii="Times New Roman" w:hAnsi="Times New Roman"/>
@@ -5727,68 +5996,248 @@
           <w:sz w:val="24"/>
           <w:szCs w:val="24"/>
         </w:rPr>
-        <w:t>document available on DELTA web site</w:t>
-      </w:r>
-      <w:r>
-        <w:rPr>
+        <w:t>:PM10</w:t>
+      </w:r>
+      <w:proofErr w:type="gramEnd"/>
+      <w:r>
+        <w:rPr>
+          <w:rFonts w:ascii="Times New Roman" w:hAnsi="Times New Roman"/>
           <w:i/>
           <w:iCs/>
-        </w:rPr>
-        <w:t>)</w:t>
-      </w:r>
-    </w:p>
-    <w:p>
-      <w:pPr>
-        <w:rPr>
+          <w:sz w:val="24"/>
+          <w:szCs w:val="24"/>
+        </w:rPr>
+        <w:t xml:space="preserve"> and NO2. D. </w:t>
+      </w:r>
+      <w:proofErr w:type="spellStart"/>
+      <w:r>
+        <w:rPr>
+          <w:rFonts w:ascii="Times New Roman" w:hAnsi="Times New Roman"/>
           <w:i/>
           <w:iCs/>
-        </w:rPr>
-      </w:pPr>
-    </w:p>
-    <w:p>
-      <w:pPr>
-        <w:rPr>
+          <w:sz w:val="24"/>
+          <w:szCs w:val="24"/>
+        </w:rPr>
+        <w:t>Pernigotti</w:t>
+      </w:r>
+      <w:proofErr w:type="spellEnd"/>
+      <w:r>
+        <w:rPr>
+          <w:rFonts w:ascii="Times New Roman" w:hAnsi="Times New Roman"/>
           <w:i/>
           <w:iCs/>
-        </w:rPr>
-      </w:pPr>
-      <w:r>
-        <w:rPr>
-          <w:b/>
-          <w:lang w:val="en-GB"/>
-        </w:rPr>
-        <w:t>PROCBENCH</w:t>
-      </w:r>
-      <w:r>
-        <w:rPr>
+          <w:sz w:val="24"/>
+          <w:szCs w:val="24"/>
+        </w:rPr>
+        <w:t xml:space="preserve">, P. </w:t>
+      </w:r>
+      <w:proofErr w:type="spellStart"/>
+      <w:r>
+        <w:rPr>
+          <w:rFonts w:ascii="Times New Roman" w:hAnsi="Times New Roman"/>
           <w:i/>
           <w:iCs/>
-        </w:rPr>
-        <w:t>:</w:t>
-      </w:r>
-      <w:r>
-        <w:t xml:space="preserve"> </w:t>
-      </w:r>
-      <w:r>
-        <w:rPr>
+          <w:sz w:val="24"/>
+          <w:szCs w:val="24"/>
+        </w:rPr>
+        <w:t>Thunis</w:t>
+      </w:r>
+      <w:proofErr w:type="spellEnd"/>
+      <w:r>
+        <w:rPr>
+          <w:rFonts w:ascii="Times New Roman" w:hAnsi="Times New Roman"/>
           <w:i/>
           <w:iCs/>
-        </w:rPr>
-        <w:t>A procedure for air quality models b</w:t>
-      </w:r>
-      <w:r>
-        <w:rPr>
+          <w:sz w:val="24"/>
+          <w:szCs w:val="24"/>
+        </w:rPr>
+        <w:t xml:space="preserve">, M. </w:t>
+      </w:r>
+      <w:proofErr w:type="spellStart"/>
+      <w:r>
+        <w:rPr>
+          <w:rFonts w:ascii="Times New Roman" w:hAnsi="Times New Roman"/>
           <w:i/>
           <w:iCs/>
-        </w:rPr>
-        <w:t xml:space="preserve">enchmarkin. </w:t>
-      </w:r>
-      <w:r>
-        <w:rPr>
+          <w:sz w:val="24"/>
+          <w:szCs w:val="24"/>
+        </w:rPr>
+        <w:t>Gerboles</w:t>
+      </w:r>
+      <w:proofErr w:type="spellEnd"/>
+      <w:r>
+        <w:rPr>
+          <w:rFonts w:ascii="Times New Roman" w:hAnsi="Times New Roman"/>
           <w:i/>
           <w:iCs/>
-        </w:rPr>
-        <w:t>2011. P. Thunis, E. Georgieva, S. Galmarini (document available on DELTA web site)</w:t>
+          <w:sz w:val="24"/>
+          <w:szCs w:val="24"/>
+        </w:rPr>
+        <w:t xml:space="preserve"> and C. </w:t>
+      </w:r>
+      <w:proofErr w:type="spellStart"/>
+      <w:r>
+        <w:rPr>
+          <w:rFonts w:ascii="Times New Roman" w:hAnsi="Times New Roman"/>
+          <w:i/>
+          <w:iCs/>
+          <w:sz w:val="24"/>
+          <w:szCs w:val="24"/>
+        </w:rPr>
+        <w:t>Belis</w:t>
+      </w:r>
+      <w:proofErr w:type="spellEnd"/>
+      <w:r>
+        <w:rPr>
+          <w:rFonts w:ascii="Times New Roman" w:hAnsi="Times New Roman"/>
+          <w:i/>
+          <w:iCs/>
+          <w:sz w:val="24"/>
+          <w:szCs w:val="24"/>
+        </w:rPr>
+        <w:t xml:space="preserve">, </w:t>
+      </w:r>
+      <w:r>
+        <w:rPr>
+          <w:i/>
+          <w:iCs/>
+        </w:rPr>
+        <w:t>(</w:t>
+      </w:r>
+      <w:r>
+        <w:rPr>
+          <w:rFonts w:ascii="Times New Roman" w:hAnsi="Times New Roman"/>
+          <w:i/>
+          <w:iCs/>
+          <w:sz w:val="24"/>
+          <w:szCs w:val="24"/>
+        </w:rPr>
+        <w:t>document available on DELTA web site</w:t>
+      </w:r>
+      <w:r>
+        <w:rPr>
+          <w:i/>
+          <w:iCs/>
+        </w:rPr>
+        <w:t>)</w:t>
+      </w:r>
+    </w:p>
+    <w:p>
+      <w:pPr>
+        <w:rPr>
+          <w:i/>
+          <w:iCs/>
+        </w:rPr>
+      </w:pPr>
+    </w:p>
+    <w:p>
+      <w:pPr>
+        <w:rPr>
+          <w:i/>
+          <w:iCs/>
+        </w:rPr>
+      </w:pPr>
+      <w:r>
+        <w:rPr>
+          <w:b/>
+          <w:lang w:val="en-GB"/>
+        </w:rPr>
+        <w:t>PROCBENCH</w:t>
+      </w:r>
+      <w:r>
+        <w:rPr>
+          <w:i/>
+          <w:iCs/>
+        </w:rPr>
+        <w:t>:</w:t>
+      </w:r>
+      <w:r>
+        <w:t xml:space="preserve"> </w:t>
+      </w:r>
+      <w:r>
+        <w:rPr>
+          <w:i/>
+          <w:iCs/>
+        </w:rPr>
+        <w:t xml:space="preserve">A procedure for air quality models </w:t>
+      </w:r>
+      <w:proofErr w:type="spellStart"/>
+      <w:r>
+        <w:rPr>
+          <w:i/>
+          <w:iCs/>
+        </w:rPr>
+        <w:t>b</w:t>
+      </w:r>
+      <w:r>
+        <w:rPr>
+          <w:i/>
+          <w:iCs/>
+        </w:rPr>
+        <w:t>enchmarkin</w:t>
+      </w:r>
+      <w:proofErr w:type="spellEnd"/>
+      <w:r>
+        <w:rPr>
+          <w:i/>
+          <w:iCs/>
+        </w:rPr>
+        <w:t xml:space="preserve">. </w:t>
+      </w:r>
+      <w:r>
+        <w:rPr>
+          <w:i/>
+          <w:iCs/>
+        </w:rPr>
+        <w:t xml:space="preserve">2011. P. </w:t>
+      </w:r>
+      <w:proofErr w:type="spellStart"/>
+      <w:r>
+        <w:rPr>
+          <w:i/>
+          <w:iCs/>
+        </w:rPr>
+        <w:t>Thunis</w:t>
+      </w:r>
+      <w:proofErr w:type="spellEnd"/>
+      <w:r>
+        <w:rPr>
+          <w:i/>
+          <w:iCs/>
+        </w:rPr>
+        <w:t xml:space="preserve">, E. </w:t>
+      </w:r>
+      <w:proofErr w:type="spellStart"/>
+      <w:r>
+        <w:rPr>
+          <w:i/>
+          <w:iCs/>
+        </w:rPr>
+        <w:t>Georgieva</w:t>
+      </w:r>
+      <w:proofErr w:type="spellEnd"/>
+      <w:r>
+        <w:rPr>
+          <w:i/>
+          <w:iCs/>
+        </w:rPr>
+        <w:t xml:space="preserve">, S. </w:t>
+      </w:r>
+      <w:proofErr w:type="spellStart"/>
+      <w:r>
+        <w:rPr>
+          <w:i/>
+          <w:iCs/>
+        </w:rPr>
+        <w:t>Galmarini</w:t>
+      </w:r>
+      <w:proofErr w:type="spellEnd"/>
+      <w:r>
+        <w:rPr>
+          <w:i/>
+          <w:iCs/>
+        </w:rPr>
+        <w:t xml:space="preserve"> (document available on DELTA web site)</w:t>
       </w:r>
     </w:p>
     <w:p/>
@@ -5907,12 +6356,14 @@
           <w:lang w:val="en-GB"/>
         </w:rPr>
       </w:pPr>
+      <w:proofErr w:type="gramStart"/>
       <w:r>
         <w:rPr>
           <w:lang w:val="en-GB"/>
         </w:rPr>
         <w:t>A minimum</w:t>
       </w:r>
+      <w:proofErr w:type="gramEnd"/>
       <w:r>
         <w:rPr>
           <w:lang w:val="en-GB"/>
@@ -6164,7 +6615,21 @@
         <w:rPr>
           <w:lang w:val="en-GB"/>
         </w:rPr>
-        <w:t>, Target,…) has</w:t>
+        <w:t>, Target</w:t>
+      </w:r>
+      <w:proofErr w:type="gramStart"/>
+      <w:r>
+        <w:rPr>
+          <w:lang w:val="en-GB"/>
+        </w:rPr>
+        <w:t>,…</w:t>
+      </w:r>
+      <w:proofErr w:type="gramEnd"/>
+      <w:r>
+        <w:rPr>
+          <w:lang w:val="en-GB"/>
+        </w:rPr>
+        <w:t>) has</w:t>
       </w:r>
       <w:r>
         <w:rPr>
@@ -6995,27 +7460,14 @@
       <w:r>
         <w:t xml:space="preserve">Figure </w:t>
       </w:r>
-      <w:r>
-        <w:fldChar w:fldCharType="begin"/>
-      </w:r>
-      <w:r>
-        <w:instrText xml:space="preserve"> SEQ Figure \* ARABIC </w:instrText>
-      </w:r>
-      <w:r>
-        <w:fldChar w:fldCharType="separate"/>
-      </w:r>
-      <w:r>
-        <w:rPr>
-          <w:noProof/>
-        </w:rPr>
-        <w:t>1</w:t>
-      </w:r>
-      <w:r>
-        <w:rPr>
-          <w:noProof/>
-        </w:rPr>
-        <w:fldChar w:fldCharType="end"/>
-      </w:r>
+      <w:fldSimple w:instr=" SEQ Figure \* ARABIC ">
+        <w:r>
+          <w:rPr>
+            <w:noProof/>
+          </w:rPr>
+          <w:t>1</w:t>
+        </w:r>
+      </w:fldSimple>
       <w:bookmarkEnd w:id="12"/>
       <w:r>
         <w:t>. Structure of the DELTA software</w:t>
@@ -7492,6 +7944,7 @@
           <w:u w:val="single"/>
           <w:lang w:val="en-GB"/>
         </w:rPr>
+        <w:lastRenderedPageBreak/>
         <w:t>Multidimensional analysis</w:t>
       </w:r>
       <w:r>
@@ -7522,7 +7975,6 @@
           <w:sz w:val="24"/>
           <w:lang w:val="en-GB"/>
         </w:rPr>
-        <w:lastRenderedPageBreak/>
         <w:t>Benchmarking</w:t>
       </w:r>
       <w:bookmarkEnd w:id="103"/>
@@ -7880,10 +8332,10 @@
                   <v:path o:extrusionok="f" gradientshapeok="t" o:connecttype="rect"/>
                   <o:lock v:ext="edit" aspectratio="t"/>
                 </v:shapetype>
-                <v:shape id="_x0000_i1025" type="#_x0000_t75" style="width:97.95pt;height:18.4pt" o:ole="">
+                <v:shape id="_x0000_i1025" type="#_x0000_t75" style="width:97.65pt;height:18.15pt" o:ole="">
                   <v:imagedata r:id="rId10" o:title=""/>
                 </v:shape>
-                <o:OLEObject Type="Embed" ProgID="Equation.3" ShapeID="_x0000_i1025" DrawAspect="Content" ObjectID="_1415786989" r:id="rId11"/>
+                <o:OLEObject Type="Embed" ProgID="Equation.3" ShapeID="_x0000_i1025" DrawAspect="Content" ObjectID="_1416042965" r:id="rId11"/>
               </w:object>
             </w:r>
           </w:p>
@@ -7938,10 +8390,10 @@
                 <w:lang w:val="en-GB"/>
               </w:rPr>
               <w:object w:dxaOrig="2260" w:dyaOrig="680">
-                <v:shape id="_x0000_i1026" type="#_x0000_t75" style="width:113pt;height:33.5pt" o:ole="">
+                <v:shape id="_x0000_i1026" type="#_x0000_t75" style="width:112.7pt;height:33.2pt" o:ole="">
                   <v:imagedata r:id="rId12" o:title=""/>
                 </v:shape>
-                <o:OLEObject Type="Embed" ProgID="Equation.3" ShapeID="_x0000_i1026" DrawAspect="Content" ObjectID="_1415786990" r:id="rId13"/>
+                <o:OLEObject Type="Embed" ProgID="Equation.3" ShapeID="_x0000_i1026" DrawAspect="Content" ObjectID="_1416042966" r:id="rId13"/>
               </w:object>
             </w:r>
           </w:p>
@@ -7996,10 +8448,10 @@
                 <w:lang w:val="en-GB"/>
               </w:rPr>
               <w:object w:dxaOrig="4840" w:dyaOrig="680">
-                <v:shape id="_x0000_i1027" type="#_x0000_t75" style="width:241.95pt;height:33.5pt" o:ole="">
+                <v:shape id="_x0000_i1027" type="#_x0000_t75" style="width:242.3pt;height:33.2pt" o:ole="">
                   <v:imagedata r:id="rId14" o:title=""/>
                 </v:shape>
-                <o:OLEObject Type="Embed" ProgID="Equation.3" ShapeID="_x0000_i1027" DrawAspect="Content" ObjectID="_1415786991" r:id="rId15"/>
+                <o:OLEObject Type="Embed" ProgID="Equation.3" ShapeID="_x0000_i1027" DrawAspect="Content" ObjectID="_1416042967" r:id="rId15"/>
               </w:object>
             </w:r>
           </w:p>
@@ -8054,10 +8506,10 @@
                 <w:lang w:val="en-GB"/>
               </w:rPr>
               <w:object w:dxaOrig="3240" w:dyaOrig="680">
-                <v:shape id="_x0000_i1028" type="#_x0000_t75" style="width:162.4pt;height:33.5pt" o:ole="">
+                <v:shape id="_x0000_i1028" type="#_x0000_t75" style="width:162.15pt;height:33.2pt" o:ole="">
                   <v:imagedata r:id="rId16" o:title=""/>
                 </v:shape>
-                <o:OLEObject Type="Embed" ProgID="Equation.3" ShapeID="_x0000_i1028" DrawAspect="Content" ObjectID="_1415786992" r:id="rId17"/>
+                <o:OLEObject Type="Embed" ProgID="Equation.3" ShapeID="_x0000_i1028" DrawAspect="Content" ObjectID="_1416042968" r:id="rId17"/>
               </w:object>
             </w:r>
           </w:p>
@@ -8113,10 +8565,10 @@
                 <w:lang w:val="en-GB"/>
               </w:rPr>
               <w:object w:dxaOrig="2460" w:dyaOrig="360">
-                <v:shape id="_x0000_i1029" type="#_x0000_t75" style="width:123.05pt;height:18.4pt" o:ole="">
+                <v:shape id="_x0000_i1029" type="#_x0000_t75" style="width:122.7pt;height:18.15pt" o:ole="">
                   <v:imagedata r:id="rId18" o:title=""/>
                 </v:shape>
-                <o:OLEObject Type="Embed" ProgID="Equation.3" ShapeID="_x0000_i1029" DrawAspect="Content" ObjectID="_1415786993" r:id="rId19"/>
+                <o:OLEObject Type="Embed" ProgID="Equation.3" ShapeID="_x0000_i1029" DrawAspect="Content" ObjectID="_1416042969" r:id="rId19"/>
               </w:object>
             </w:r>
           </w:p>
@@ -8291,10 +8743,10 @@
                 <w:lang w:val="en-GB"/>
               </w:rPr>
               <w:object w:dxaOrig="4060" w:dyaOrig="940">
-                <v:shape id="_x0000_i1030" type="#_x0000_t75" style="width:200.95pt;height:46.9pt" o:ole="">
+                <v:shape id="_x0000_i1030" type="#_x0000_t75" style="width:200.95pt;height:46.95pt" o:ole="">
                   <v:imagedata r:id="rId20" o:title=""/>
                 </v:shape>
-                <o:OLEObject Type="Embed" ProgID="Equation.3" ShapeID="_x0000_i1030" DrawAspect="Content" ObjectID="_1415786994" r:id="rId21"/>
+                <o:OLEObject Type="Embed" ProgID="Equation.3" ShapeID="_x0000_i1030" DrawAspect="Content" ObjectID="_1416042970" r:id="rId21"/>
               </w:object>
             </w:r>
           </w:p>
@@ -8328,6 +8780,7 @@
         </w:rPr>
       </w:pPr>
       <w:r>
+        <w:lastRenderedPageBreak/>
         <w:t>Where RMS</w:t>
       </w:r>
       <w:r>
@@ -8837,10 +9290,10 @@
           <w:position w:val="-12"/>
         </w:rPr>
         <w:object w:dxaOrig="4080" w:dyaOrig="400">
-          <v:shape id="_x0000_i1031" type="#_x0000_t75" style="width:238.6pt;height:23.45pt" o:ole="">
+          <v:shape id="_x0000_i1031" type="#_x0000_t75" style="width:238.55pt;height:23.15pt" o:ole="">
             <v:imagedata r:id="rId22" o:title=""/>
           </v:shape>
-          <o:OLEObject Type="Embed" ProgID="Equation.3" ShapeID="_x0000_i1031" DrawAspect="Content" ObjectID="_1415786995" r:id="rId23"/>
+          <o:OLEObject Type="Embed" ProgID="Equation.3" ShapeID="_x0000_i1031" DrawAspect="Content" ObjectID="_1416042971" r:id="rId23"/>
         </w:object>
       </w:r>
     </w:p>
@@ -10151,10 +10604,10 @@
           <w:lang w:val="fr-FR"/>
         </w:rPr>
         <w:object w:dxaOrig="4860" w:dyaOrig="800">
-          <v:shape id="_x0000_i1032" type="#_x0000_t75" style="width:319pt;height:54.4pt" o:ole="">
+          <v:shape id="_x0000_i1032" type="#_x0000_t75" style="width:319.3pt;height:54.45pt" o:ole="">
             <v:imagedata r:id="rId24" o:title=""/>
           </v:shape>
-          <o:OLEObject Type="Embed" ProgID="Equation.3" ShapeID="_x0000_i1032" DrawAspect="Content" ObjectID="_1415786996" r:id="rId25"/>
+          <o:OLEObject Type="Embed" ProgID="Equation.3" ShapeID="_x0000_i1032" DrawAspect="Content" ObjectID="_1416042972" r:id="rId25"/>
         </w:object>
       </w:r>
     </w:p>
@@ -10884,7 +11337,13 @@
               <w:rPr>
                 <w:lang w:val="en-GB"/>
               </w:rPr>
-              <w:t>1.44</w:t>
+              <w:t>1.</w:t>
+            </w:r>
+            <w:r>
+              <w:rPr>
+                <w:lang w:val="en-GB"/>
+              </w:rPr>
+              <w:t>65</w:t>
             </w:r>
           </w:p>
         </w:tc>
@@ -10941,8 +11400,16 @@
               <w:rPr>
                 <w:lang w:val="en-GB"/>
               </w:rPr>
-              <w:t>0.70</w:t>
-            </w:r>
+              <w:t>0.</w:t>
+            </w:r>
+            <w:r>
+              <w:rPr>
+                <w:lang w:val="en-GB"/>
+              </w:rPr>
+              <w:t>62</w:t>
+            </w:r>
+            <w:bookmarkStart w:id="170" w:name="_GoBack"/>
+            <w:bookmarkEnd w:id="170"/>
           </w:p>
         </w:tc>
         <w:tc>
@@ -11489,8 +11956,6 @@
               </w:rPr>
               <w:t>40 (?)</w:t>
             </w:r>
-            <w:bookmarkStart w:id="170" w:name="_GoBack"/>
-            <w:bookmarkEnd w:id="170"/>
           </w:p>
         </w:tc>
       </w:tr>
@@ -11925,6 +12390,7 @@
         <w:rPr>
           <w:lang w:val="en-GB"/>
         </w:rPr>
+        <w:lastRenderedPageBreak/>
         <w:t xml:space="preserve">Identification of performances for single stations or group of stations (e.g. different geographical regions in this example) by the use of symbols and colours. </w:t>
       </w:r>
     </w:p>
@@ -12439,27 +12905,14 @@
       <w:r>
         <w:t xml:space="preserve">Figure </w:t>
       </w:r>
-      <w:r>
-        <w:fldChar w:fldCharType="begin"/>
-      </w:r>
-      <w:r>
-        <w:instrText xml:space="preserve"> SEQ Figure \* ARABIC </w:instrText>
-      </w:r>
-      <w:r>
-        <w:fldChar w:fldCharType="separate"/>
-      </w:r>
-      <w:r>
-        <w:rPr>
-          <w:noProof/>
-        </w:rPr>
-        <w:t>2</w:t>
-      </w:r>
-      <w:r>
-        <w:rPr>
-          <w:noProof/>
-        </w:rPr>
-        <w:fldChar w:fldCharType="end"/>
-      </w:r>
+      <w:fldSimple w:instr=" SEQ Figure \* ARABIC ">
+        <w:r>
+          <w:rPr>
+            <w:noProof/>
+          </w:rPr>
+          <w:t>2</w:t>
+        </w:r>
+      </w:fldSimple>
       <w:bookmarkEnd w:id="200"/>
       <w:r>
         <w:t xml:space="preserve">: </w:t>
@@ -17560,10 +18013,18 @@
         <w:jc w:val="both"/>
       </w:pPr>
       <w:r>
-        <w:t xml:space="preserve">The file names should be consistent with the naming rules used in the configuration file &lt;startup.ini&gt;  </w:t>
-      </w:r>
-      <w:r>
-        <w:t xml:space="preserve">(see </w:t>
+        <w:t>The file names should be consistent with the naming rules used in the configuration file &lt;startup.ini</w:t>
+      </w:r>
+      <w:proofErr w:type="gramStart"/>
+      <w:r>
+        <w:t xml:space="preserve">&gt;  </w:t>
+      </w:r>
+      <w:r>
+        <w:t>(</w:t>
+      </w:r>
+      <w:proofErr w:type="gramEnd"/>
+      <w:r>
+        <w:t xml:space="preserve">see </w:t>
       </w:r>
       <w:r>
         <w:t xml:space="preserve">Section </w:t>
@@ -18431,66 +18892,77 @@
           <w:rFonts w:ascii="Courier New" w:hAnsi="Courier New" w:cs="Courier New"/>
           <w:sz w:val="20"/>
           <w:szCs w:val="20"/>
-        </w:rPr>
-      </w:pPr>
+          <w:lang w:val="fr-FR"/>
+        </w:rPr>
+      </w:pPr>
+      <w:proofErr w:type="gramStart"/>
       <w:r>
         <w:rPr>
           <w:rFonts w:ascii="Courier New" w:hAnsi="Courier New" w:cs="Courier New"/>
           <w:sz w:val="20"/>
           <w:szCs w:val="20"/>
-        </w:rPr>
-        <w:t>dimensions:</w:t>
-      </w:r>
-    </w:p>
-    <w:p>
-      <w:pPr>
+          <w:lang w:val="fr-FR"/>
+        </w:rPr>
+        <w:t>dimensions</w:t>
+      </w:r>
+      <w:proofErr w:type="gramEnd"/>
+      <w:r>
         <w:rPr>
           <w:rFonts w:ascii="Courier New" w:hAnsi="Courier New" w:cs="Courier New"/>
           <w:sz w:val="20"/>
           <w:szCs w:val="20"/>
-        </w:rPr>
-      </w:pPr>
-      <w:r>
+          <w:lang w:val="fr-FR"/>
+        </w:rPr>
+        <w:t>:</w:t>
+      </w:r>
+    </w:p>
+    <w:p>
+      <w:pPr>
         <w:rPr>
           <w:rFonts w:ascii="Courier New" w:hAnsi="Courier New" w:cs="Courier New"/>
           <w:sz w:val="20"/>
           <w:szCs w:val="20"/>
-        </w:rPr>
-        <w:t xml:space="preserve">  T = 8760 ;</w:t>
-      </w:r>
-    </w:p>
-    <w:p>
-      <w:pPr>
+          <w:lang w:val="fr-FR"/>
+        </w:rPr>
+      </w:pPr>
+      <w:r>
         <w:rPr>
           <w:rFonts w:ascii="Courier New" w:hAnsi="Courier New" w:cs="Courier New"/>
           <w:sz w:val="20"/>
           <w:szCs w:val="20"/>
-        </w:rPr>
-      </w:pPr>
-      <w:r>
+          <w:lang w:val="fr-FR"/>
+        </w:rPr>
+        <w:t xml:space="preserve">  T = 8760 ;</w:t>
+      </w:r>
+    </w:p>
+    <w:p>
+      <w:pPr>
         <w:rPr>
           <w:rFonts w:ascii="Courier New" w:hAnsi="Courier New" w:cs="Courier New"/>
           <w:sz w:val="20"/>
           <w:szCs w:val="20"/>
-        </w:rPr>
-        <w:t>variables:</w:t>
-      </w:r>
-    </w:p>
-    <w:p>
-      <w:pPr>
+          <w:lang w:val="fr-FR"/>
+        </w:rPr>
+      </w:pPr>
+      <w:proofErr w:type="gramStart"/>
+      <w:r>
         <w:rPr>
           <w:rFonts w:ascii="Courier New" w:hAnsi="Courier New" w:cs="Courier New"/>
           <w:sz w:val="20"/>
           <w:szCs w:val="20"/>
-        </w:rPr>
-      </w:pPr>
+          <w:lang w:val="fr-FR"/>
+        </w:rPr>
+        <w:t>variables</w:t>
+      </w:r>
+      <w:proofErr w:type="gramEnd"/>
       <w:r>
         <w:rPr>
           <w:rFonts w:ascii="Courier New" w:hAnsi="Courier New" w:cs="Courier New"/>
           <w:sz w:val="20"/>
           <w:szCs w:val="20"/>
-        </w:rPr>
-        <w:t xml:space="preserve">  float station_0_CO2(T);</w:t>
+          <w:lang w:val="fr-FR"/>
+        </w:rPr>
+        <w:t>:</w:t>
       </w:r>
     </w:p>
     <w:p>
@@ -18499,6 +18971,7 @@
           <w:rFonts w:ascii="Courier New" w:hAnsi="Courier New" w:cs="Courier New"/>
           <w:sz w:val="20"/>
           <w:szCs w:val="20"/>
+          <w:lang w:val="fr-FR"/>
         </w:rPr>
       </w:pPr>
       <w:r>
@@ -18506,16 +18979,67 @@
           <w:rFonts w:ascii="Courier New" w:hAnsi="Courier New" w:cs="Courier New"/>
           <w:sz w:val="20"/>
           <w:szCs w:val="20"/>
+          <w:lang w:val="fr-FR"/>
         </w:rPr>
         <w:t xml:space="preserve">  </w:t>
       </w:r>
+      <w:proofErr w:type="spellStart"/>
+      <w:proofErr w:type="gramStart"/>
       <w:r>
         <w:rPr>
           <w:rFonts w:ascii="Courier New" w:hAnsi="Courier New" w:cs="Courier New"/>
           <w:sz w:val="20"/>
           <w:szCs w:val="20"/>
-        </w:rPr>
-        <w:t xml:space="preserve">float </w:t>
+          <w:lang w:val="fr-FR"/>
+        </w:rPr>
+        <w:t>float</w:t>
+      </w:r>
+      <w:proofErr w:type="spellEnd"/>
+      <w:proofErr w:type="gramEnd"/>
+      <w:r>
+        <w:rPr>
+          <w:rFonts w:ascii="Courier New" w:hAnsi="Courier New" w:cs="Courier New"/>
+          <w:sz w:val="20"/>
+          <w:szCs w:val="20"/>
+          <w:lang w:val="fr-FR"/>
+        </w:rPr>
+        <w:t xml:space="preserve"> station_0_CO2(T);</w:t>
+      </w:r>
+    </w:p>
+    <w:p>
+      <w:pPr>
+        <w:rPr>
+          <w:rFonts w:ascii="Courier New" w:hAnsi="Courier New" w:cs="Courier New"/>
+          <w:sz w:val="20"/>
+          <w:szCs w:val="20"/>
+        </w:rPr>
+      </w:pPr>
+      <w:r>
+        <w:rPr>
+          <w:rFonts w:ascii="Courier New" w:hAnsi="Courier New" w:cs="Courier New"/>
+          <w:sz w:val="20"/>
+          <w:szCs w:val="20"/>
+          <w:lang w:val="fr-FR"/>
+        </w:rPr>
+        <w:t xml:space="preserve">  </w:t>
+      </w:r>
+      <w:proofErr w:type="gramStart"/>
+      <w:r>
+        <w:rPr>
+          <w:rFonts w:ascii="Courier New" w:hAnsi="Courier New" w:cs="Courier New"/>
+          <w:sz w:val="20"/>
+          <w:szCs w:val="20"/>
+        </w:rPr>
+        <w:t>float</w:t>
+      </w:r>
+      <w:proofErr w:type="gramEnd"/>
+      <w:r>
+        <w:rPr>
+          <w:rFonts w:ascii="Courier New" w:hAnsi="Courier New" w:cs="Courier New"/>
+          <w:sz w:val="20"/>
+          <w:szCs w:val="20"/>
+        </w:rPr>
+        <w:t xml:space="preserve"> </w:t>
       </w:r>
       <w:r>
         <w:rPr>
@@ -19336,10 +19860,18 @@
         <w:t xml:space="preserve">nfiguration file &lt;startup.ini&gt; </w:t>
       </w:r>
       <w:r>
-        <w:t xml:space="preserve">(see  </w:t>
-      </w:r>
-      <w:r>
-        <w:t xml:space="preserve">Section </w:t>
+        <w:t>(</w:t>
+      </w:r>
+      <w:proofErr w:type="gramStart"/>
+      <w:r>
+        <w:t xml:space="preserve">see  </w:t>
+      </w:r>
+      <w:r>
+        <w:t>Section</w:t>
+      </w:r>
+      <w:proofErr w:type="gramEnd"/>
+      <w:r>
+        <w:t xml:space="preserve"> </w:t>
       </w:r>
       <w:r>
         <w:fldChar w:fldCharType="begin"/>
@@ -19658,40 +20190,6 @@
           <w:szCs w:val="20"/>
         </w:rPr>
         <w:t>CHIM_TIME.cdf {</w:t>
-      </w:r>
-    </w:p>
-    <w:p>
-      <w:pPr>
-        <w:rPr>
-          <w:rFonts w:ascii="Courier New" w:hAnsi="Courier New" w:cs="Courier New"/>
-          <w:sz w:val="20"/>
-          <w:szCs w:val="20"/>
-        </w:rPr>
-      </w:pPr>
-      <w:r>
-        <w:rPr>
-          <w:rFonts w:ascii="Courier New" w:hAnsi="Courier New" w:cs="Courier New"/>
-          <w:sz w:val="20"/>
-          <w:szCs w:val="20"/>
-        </w:rPr>
-        <w:t>dimensions:</w:t>
-      </w:r>
-    </w:p>
-    <w:p>
-      <w:pPr>
-        <w:rPr>
-          <w:rFonts w:ascii="Courier New" w:hAnsi="Courier New" w:cs="Courier New"/>
-          <w:sz w:val="20"/>
-          <w:szCs w:val="20"/>
-        </w:rPr>
-      </w:pPr>
-      <w:r>
-        <w:rPr>
-          <w:rFonts w:ascii="Courier New" w:hAnsi="Courier New" w:cs="Courier New"/>
-          <w:sz w:val="20"/>
-          <w:szCs w:val="20"/>
-        </w:rPr>
-        <w:t xml:space="preserve">  V = 3 ;</w:t>
       </w:r>
     </w:p>
     <w:p>
@@ -19703,11 +20201,61 @@
           <w:lang w:val="fr-FR"/>
         </w:rPr>
       </w:pPr>
+      <w:proofErr w:type="gramStart"/>
       <w:r>
         <w:rPr>
           <w:rFonts w:ascii="Courier New" w:hAnsi="Courier New" w:cs="Courier New"/>
           <w:sz w:val="20"/>
           <w:szCs w:val="20"/>
+          <w:lang w:val="fr-FR"/>
+        </w:rPr>
+        <w:t>dimensions</w:t>
+      </w:r>
+      <w:proofErr w:type="gramEnd"/>
+      <w:r>
+        <w:rPr>
+          <w:rFonts w:ascii="Courier New" w:hAnsi="Courier New" w:cs="Courier New"/>
+          <w:sz w:val="20"/>
+          <w:szCs w:val="20"/>
+          <w:lang w:val="fr-FR"/>
+        </w:rPr>
+        <w:t>:</w:t>
+      </w:r>
+    </w:p>
+    <w:p>
+      <w:pPr>
+        <w:rPr>
+          <w:rFonts w:ascii="Courier New" w:hAnsi="Courier New" w:cs="Courier New"/>
+          <w:sz w:val="20"/>
+          <w:szCs w:val="20"/>
+          <w:lang w:val="fr-FR"/>
+        </w:rPr>
+      </w:pPr>
+      <w:r>
+        <w:rPr>
+          <w:rFonts w:ascii="Courier New" w:hAnsi="Courier New" w:cs="Courier New"/>
+          <w:sz w:val="20"/>
+          <w:szCs w:val="20"/>
+          <w:lang w:val="fr-FR"/>
+        </w:rPr>
+        <w:t xml:space="preserve">  V = 3 ;</w:t>
+      </w:r>
+    </w:p>
+    <w:p>
+      <w:pPr>
+        <w:rPr>
+          <w:rFonts w:ascii="Courier New" w:hAnsi="Courier New" w:cs="Courier New"/>
+          <w:sz w:val="20"/>
+          <w:szCs w:val="20"/>
+          <w:lang w:val="fr-FR"/>
+        </w:rPr>
+      </w:pPr>
+      <w:r>
+        <w:rPr>
+          <w:rFonts w:ascii="Courier New" w:hAnsi="Courier New" w:cs="Courier New"/>
+          <w:sz w:val="20"/>
+          <w:szCs w:val="20"/>
+          <w:lang w:val="fr-FR"/>
         </w:rPr>
         <w:t xml:space="preserve">  </w:t>
       </w:r>
@@ -21116,27 +21664,14 @@
       <w:r>
         <w:t xml:space="preserve">Figure </w:t>
       </w:r>
-      <w:r>
-        <w:fldChar w:fldCharType="begin"/>
-      </w:r>
-      <w:r>
-        <w:instrText xml:space="preserve"> SEQ Figure \* ARABIC </w:instrText>
-      </w:r>
-      <w:r>
-        <w:fldChar w:fldCharType="separate"/>
-      </w:r>
-      <w:r>
-        <w:rPr>
-          <w:noProof/>
-        </w:rPr>
-        <w:t>3</w:t>
-      </w:r>
-      <w:r>
-        <w:rPr>
-          <w:noProof/>
-        </w:rPr>
-        <w:fldChar w:fldCharType="end"/>
-      </w:r>
+      <w:fldSimple w:instr=" SEQ Figure \* ARABIC ">
+        <w:r>
+          <w:rPr>
+            <w:noProof/>
+          </w:rPr>
+          <w:t>3</w:t>
+        </w:r>
+      </w:fldSimple>
       <w:r>
         <w:t xml:space="preserve">  The DELTA main interface (starting window)  </w:t>
       </w:r>
@@ -21510,27 +22045,14 @@
       <w:r>
         <w:t xml:space="preserve">Figure </w:t>
       </w:r>
-      <w:r>
-        <w:fldChar w:fldCharType="begin"/>
-      </w:r>
-      <w:r>
-        <w:instrText xml:space="preserve"> SEQ Figure \* ARABIC </w:instrText>
-      </w:r>
-      <w:r>
-        <w:fldChar w:fldCharType="separate"/>
-      </w:r>
-      <w:r>
-        <w:rPr>
-          <w:noProof/>
-        </w:rPr>
-        <w:t>4</w:t>
-      </w:r>
-      <w:r>
-        <w:rPr>
-          <w:noProof/>
-        </w:rPr>
-        <w:fldChar w:fldCharType="end"/>
-      </w:r>
+      <w:fldSimple w:instr=" SEQ Figure \* ARABIC ">
+        <w:r>
+          <w:rPr>
+            <w:noProof/>
+          </w:rPr>
+          <w:t>4</w:t>
+        </w:r>
+      </w:fldSimple>
       <w:bookmarkEnd w:id="238"/>
       <w:r>
         <w:t xml:space="preserve">: DELTA data selection interface. </w:t>
@@ -21777,27 +22299,14 @@
       <w:r>
         <w:t xml:space="preserve">Figure </w:t>
       </w:r>
-      <w:r>
-        <w:fldChar w:fldCharType="begin"/>
-      </w:r>
-      <w:r>
-        <w:instrText xml:space="preserve"> SEQ Figure \* ARABIC </w:instrText>
-      </w:r>
-      <w:r>
-        <w:fldChar w:fldCharType="separate"/>
-      </w:r>
-      <w:r>
-        <w:rPr>
-          <w:noProof/>
-        </w:rPr>
-        <w:t>5</w:t>
-      </w:r>
-      <w:r>
-        <w:rPr>
-          <w:noProof/>
-        </w:rPr>
-        <w:fldChar w:fldCharType="end"/>
-      </w:r>
+      <w:fldSimple w:instr=" SEQ Figure \* ARABIC ">
+        <w:r>
+          <w:rPr>
+            <w:noProof/>
+          </w:rPr>
+          <w:t>5</w:t>
+        </w:r>
+      </w:fldSimple>
       <w:bookmarkEnd w:id="241"/>
       <w:r>
         <w:t>: DELTA analysis selection interface</w:t>
@@ -22399,27 +22908,14 @@
       <w:r>
         <w:t xml:space="preserve">Figure </w:t>
       </w:r>
-      <w:r>
-        <w:fldChar w:fldCharType="begin"/>
-      </w:r>
-      <w:r>
-        <w:instrText xml:space="preserve"> SEQ Figure \* ARABIC </w:instrText>
-      </w:r>
-      <w:r>
-        <w:fldChar w:fldCharType="separate"/>
-      </w:r>
-      <w:r>
-        <w:rPr>
-          <w:noProof/>
-        </w:rPr>
-        <w:t>6</w:t>
-      </w:r>
-      <w:r>
-        <w:rPr>
-          <w:noProof/>
-        </w:rPr>
-        <w:fldChar w:fldCharType="end"/>
-      </w:r>
+      <w:fldSimple w:instr=" SEQ Figure \* ARABIC ">
+        <w:r>
+          <w:rPr>
+            <w:noProof/>
+          </w:rPr>
+          <w:t>6</w:t>
+        </w:r>
+      </w:fldSimple>
       <w:r>
         <w:t>: DELTA main graphical window. The example shown is the target plot for maximum daily 8h mean O3 as calc</w:t>
       </w:r>
@@ -30048,10 +30544,10 @@
                   <w:position w:val="-4"/>
                 </w:rPr>
                 <w:object w:dxaOrig="195" w:dyaOrig="195">
-                  <v:shape id="_x0000_i1033" type="#_x0000_t75" style="width:10.05pt;height:10.05pt" o:ole="">
+                  <v:shape id="_x0000_i1033" type="#_x0000_t75" style="width:10pt;height:10pt" o:ole="">
                     <v:imagedata r:id="rId41" o:title=""/>
                   </v:shape>
-                  <o:OLEObject Type="Embed" ProgID="Equation.3" ShapeID="_x0000_i1033" DrawAspect="Content" ObjectID="_1415786997" r:id="rId42"/>
+                  <o:OLEObject Type="Embed" ProgID="Equation.3" ShapeID="_x0000_i1033" DrawAspect="Content" ObjectID="_1416042973" r:id="rId42"/>
                 </w:object>
               </m:r>
               <m:r>
@@ -34580,10 +35076,10 @@
                 <w:position w:val="-34"/>
               </w:rPr>
               <w:object w:dxaOrig="4440" w:dyaOrig="760">
-                <v:shape id="_x0000_i1034" type="#_x0000_t75" style="width:244.45pt;height:41pt" o:ole="">
+                <v:shape id="_x0000_i1034" type="#_x0000_t75" style="width:244.15pt;height:40.7pt" o:ole="">
                   <v:imagedata r:id="rId46" o:title=""/>
                 </v:shape>
-                <o:OLEObject Type="Embed" ProgID="Equation.3" ShapeID="_x0000_i1034" DrawAspect="Content" ObjectID="_1415786998" r:id="rId47"/>
+                <o:OLEObject Type="Embed" ProgID="Equation.3" ShapeID="_x0000_i1034" DrawAspect="Content" ObjectID="_1416042974" r:id="rId47"/>
               </w:object>
             </w:r>
           </w:p>
@@ -56968,7 +57464,7 @@
 </file>
 
 <file path=customXml/itemProps1.xml><?xml version="1.0" encoding="utf-8"?>
-<ds:datastoreItem xmlns:ds="http://schemas.openxmlformats.org/officeDocument/2006/customXml" ds:itemID="{A1940FE3-336A-4840-9EAE-7FEBF5F4EB89}">
+<ds:datastoreItem xmlns:ds="http://schemas.openxmlformats.org/officeDocument/2006/customXml" ds:itemID="{E3562C7B-71B5-4E28-BDD2-57EB828339F0}">
   <ds:schemaRefs>
     <ds:schemaRef ds:uri="http://schemas.openxmlformats.org/officeDocument/2006/bibliography"/>
   </ds:schemaRefs>

</xml_diff>